<commit_message>
renew software architecture review summary
</commit_message>
<xml_diff>
--- a/Software Architecture Review Resources/Review guide/软件体系架构2016复习总结.docx
+++ b/Software Architecture Review Resources/Review guide/软件体系架构2016复习总结.docx
@@ -5,12 +5,7 @@
     <w:p>
       <w:pPr>
         <w:pStyle w:val="Normal"/>
-        <w:rPr>
-          <w:b/>
-          <w:b/>
-          <w:sz w:val="28"/>
-          <w:szCs w:val="28"/>
-        </w:rPr>
+        <w:rPr/>
       </w:pPr>
       <w:r>
         <w:rPr>
@@ -1981,7 +1976,6 @@
                   </pic:nvPicPr>
                   <pic:blipFill>
                     <a:blip r:embed="rId3"/>
-                    <a:srcRect l="0" t="6969" r="0" b="0"/>
                     <a:stretch>
                       <a:fillRect/>
                     </a:stretch>
@@ -15222,7 +15216,7 @@
       <w:pgNumType w:fmt="decimal"/>
       <w:formProt w:val="false"/>
       <w:textDirection w:val="lrTb"/>
-      <w:docGrid w:type="lines" w:linePitch="312" w:charSpace="6143"/>
+      <w:docGrid w:type="lines" w:linePitch="312" w:charSpace="5938"/>
     </w:sectPr>
   </w:body>
 </w:document>
@@ -19979,7 +19973,6 @@
       <w:rPr>
         <w:rFonts w:ascii="Calibri" w:hAnsi="Calibri" w:eastAsia="宋体" w:cs="" w:asciiTheme="minorHAnsi" w:cstheme="minorBidi" w:eastAsiaTheme="minorEastAsia" w:hAnsiTheme="minorHAnsi"/>
         <w:kern w:val="2"/>
-        <w:sz w:val="21"/>
         <w:szCs w:val="22"/>
         <w:lang w:val="en-US" w:eastAsia="zh-CN" w:bidi="ar-SA"/>
       </w:rPr>

</xml_diff>